<commit_message>
LICENSE: updated license to Apache in VVC Framework Manual PDF
</commit_message>
<xml_diff>
--- a/uvvm_vvc_framework/doc/Internal_VVC_Framework_Manual.docx
+++ b/uvvm_vvc_framework/doc/Internal_VVC_Framework_Manual.docx
@@ -240,11 +240,33 @@
             </w:rPr>
             <w:fldChar w:fldCharType="separate"/>
           </w:r>
+          <w:proofErr w:type="spellStart"/>
           <w:r>
             <w:rPr>
               <w:lang w:val="en-GB"/>
             </w:rPr>
-            <w:t>UVVM VVC Framework</w:t>
+            <w:t>UVVM</w:t>
+          </w:r>
+          <w:proofErr w:type="spellEnd"/>
+          <w:r>
+            <w:rPr>
+              <w:lang w:val="en-GB"/>
+            </w:rPr>
+            <w:t xml:space="preserve"> </w:t>
+          </w:r>
+          <w:proofErr w:type="spellStart"/>
+          <w:r>
+            <w:rPr>
+              <w:lang w:val="en-GB"/>
+            </w:rPr>
+            <w:t>VVC</w:t>
+          </w:r>
+          <w:proofErr w:type="spellEnd"/>
+          <w:r>
+            <w:rPr>
+              <w:lang w:val="en-GB"/>
+            </w:rPr>
+            <w:t xml:space="preserve"> Framework</w:t>
           </w:r>
           <w:r>
             <w:rPr>
@@ -2433,7 +2455,21 @@
         <w:rPr>
           <w:lang w:val="en-GB"/>
         </w:rPr>
-        <w:t xml:space="preserve"> (or sometimes UVVM </w:t>
+        <w:t xml:space="preserve"> (or sometimes </w:t>
+      </w:r>
+      <w:proofErr w:type="spellStart"/>
+      <w:r>
+        <w:rPr>
+          <w:lang w:val="en-GB"/>
+        </w:rPr>
+        <w:t>UVVM</w:t>
+      </w:r>
+      <w:proofErr w:type="spellEnd"/>
+      <w:r>
+        <w:rPr>
+          <w:lang w:val="en-GB"/>
+        </w:rPr>
+        <w:t xml:space="preserve"> </w:t>
       </w:r>
       <w:proofErr w:type="spellStart"/>
       <w:r>
@@ -3111,13 +3147,27 @@
         <w:rPr>
           <w:lang w:val="en-GB"/>
         </w:rPr>
-        <w:t xml:space="preserve">is using UVVM Utility Library (UVVM </w:t>
+        <w:t>is using UVVM Utility Library (</w:t>
       </w:r>
       <w:proofErr w:type="spellStart"/>
       <w:r>
         <w:rPr>
           <w:lang w:val="en-GB"/>
         </w:rPr>
+        <w:t>UVVM</w:t>
+      </w:r>
+      <w:proofErr w:type="spellEnd"/>
+      <w:r>
+        <w:rPr>
+          <w:lang w:val="en-GB"/>
+        </w:rPr>
+        <w:t xml:space="preserve"> </w:t>
+      </w:r>
+      <w:proofErr w:type="spellStart"/>
+      <w:r>
+        <w:rPr>
+          <w:lang w:val="en-GB"/>
+        </w:rPr>
         <w:t>Util</w:t>
       </w:r>
       <w:proofErr w:type="spellEnd"/>
@@ -3127,11 +3177,19 @@
         </w:rPr>
         <w:t xml:space="preserve">) as a basic testbench infrastructure with support for logging, alert handling, verbosity control, checkers, awaits, etc. </w:t>
       </w:r>
-      <w:r>
-        <w:rPr>
-          <w:lang w:val="en-GB"/>
-        </w:rPr>
-        <w:t xml:space="preserve">UVVM </w:t>
+      <w:proofErr w:type="spellStart"/>
+      <w:r>
+        <w:rPr>
+          <w:lang w:val="en-GB"/>
+        </w:rPr>
+        <w:t>UVVM</w:t>
+      </w:r>
+      <w:proofErr w:type="spellEnd"/>
+      <w:r>
+        <w:rPr>
+          <w:lang w:val="en-GB"/>
+        </w:rPr>
+        <w:t xml:space="preserve"> </w:t>
       </w:r>
       <w:proofErr w:type="spellStart"/>
       <w:r>
@@ -3330,9 +3388,9 @@
         <w:br w:type="page"/>
       </w:r>
     </w:p>
-    <w:bookmarkStart w:id="5" w:name="_Toc410216784" w:displacedByCustomXml="next"/>
+    <w:bookmarkStart w:id="5" w:name="_Toc410217498" w:displacedByCustomXml="next"/>
     <w:bookmarkEnd w:id="5" w:displacedByCustomXml="next"/>
-    <w:bookmarkStart w:id="6" w:name="_Toc410217498" w:displacedByCustomXml="next"/>
+    <w:bookmarkStart w:id="6" w:name="_Toc410216784" w:displacedByCustomXml="next"/>
     <w:bookmarkEnd w:id="6" w:displacedByCustomXml="next"/>
     <w:bookmarkStart w:id="7" w:name="_Toc417551928" w:displacedByCustomXml="next"/>
     <w:bookmarkStart w:id="8" w:name="_Toc410220720" w:displacedByCustomXml="next"/>
@@ -11302,7 +11360,7 @@
           </mc:Choice>
           <mc:Fallback>
             <w:pict>
-              <v:roundrect w14:anchorId="4894F2B9" id="AutoShape 4" o:spid="_x0000_s1026" style="position:absolute;left:0;text-align:left;margin-left:-3pt;margin-top:2.25pt;width:459pt;height:18pt;z-index:251655168;visibility:visible;mso-wrap-style:square;mso-width-percent:0;mso-height-percent:0;mso-wrap-distance-left:9pt;mso-wrap-distance-top:0;mso-wrap-distance-right:9pt;mso-wrap-distance-bottom:0;mso-position-horizontal:absolute;mso-position-horizontal-relative:text;mso-position-vertical:absolute;mso-position-vertical-relative:text;mso-width-percent:0;mso-height-percent:0;mso-width-relative:page;mso-height-relative:page;v-text-anchor:middle" arcsize="10923f" o:gfxdata="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" fillcolor="#f2f2f2 [3052]" strokeweight=".25pt">
+              <v:roundrect w14:anchorId="4894F2B9" id="AutoShape 4" o:spid="_x0000_s1026" style="position:absolute;left:0;text-align:left;margin-left:-3pt;margin-top:2.25pt;width:459pt;height:18pt;z-index:251655168;visibility:visible;mso-wrap-style:square;mso-width-percent:0;mso-height-percent:0;mso-wrap-distance-left:9pt;mso-wrap-distance-top:0;mso-wrap-distance-right:9pt;mso-wrap-distance-bottom:0;mso-position-horizontal:absolute;mso-position-horizontal-relative:text;mso-position-vertical:absolute;mso-position-vertical-relative:text;mso-width-percent:0;mso-height-percent:0;mso-width-relative:page;mso-height-relative:page;v-text-anchor:middle" arcsize="10923f" o:gfxdata="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" fillcolor="#f2f2f2 [3052]" strokeweight=".25pt">
                 <v:stroke endcap="square"/>
                 <v:textbox inset="2mm,0,2mm,0">
                   <w:txbxContent>
@@ -11518,21 +11576,7 @@
         <w:rPr>
           <w:lang w:val="en-GB"/>
         </w:rPr>
-        <w:t xml:space="preserve">To do </w:t>
-      </w:r>
-      <w:proofErr w:type="gramStart"/>
-      <w:r>
-        <w:rPr>
-          <w:lang w:val="en-GB"/>
-        </w:rPr>
-        <w:t>exactly the same</w:t>
-      </w:r>
-      <w:proofErr w:type="gramEnd"/>
-      <w:r>
-        <w:rPr>
-          <w:lang w:val="en-GB"/>
-        </w:rPr>
-        <w:t xml:space="preserve"> using a </w:t>
+        <w:t xml:space="preserve">To do exactly the same using a </w:t>
       </w:r>
       <w:r>
         <w:rPr>
@@ -11758,17 +11802,7 @@
                                 <w:sz w:val="16"/>
                                 <w:szCs w:val="16"/>
                               </w:rPr>
-                              <w:t>sbi_</w:t>
-                            </w:r>
-                            <w:r>
-                              <w:rPr>
-                                <w:rFonts w:ascii="Courier New" w:eastAsia="+mn-ea" w:hAnsi="Courier New" w:cs="Courier New"/>
-                                <w:bCs/>
-                                <w:kern w:val="24"/>
-                                <w:sz w:val="16"/>
-                                <w:szCs w:val="16"/>
-                              </w:rPr>
-                              <w:t>write(</w:t>
+                              <w:t>sbi_write(</w:t>
                             </w:r>
                             <w:r>
                               <w:rPr>
@@ -11810,7 +11844,7 @@
           </mc:Choice>
           <mc:Fallback>
             <w:pict>
-              <v:roundrect w14:anchorId="05140691" id="_x0000_s1027" style="position:absolute;margin-left:-.75pt;margin-top:26.1pt;width:443.25pt;height:14.25pt;z-index:251657216;visibility:visible;mso-wrap-style:square;mso-width-percent:0;mso-height-percent:0;mso-wrap-distance-left:9pt;mso-wrap-distance-top:0;mso-wrap-distance-right:9pt;mso-wrap-distance-bottom:0;mso-position-horizontal:absolute;mso-position-horizontal-relative:text;mso-position-vertical:absolute;mso-position-vertical-relative:text;mso-width-percent:0;mso-height-percent:0;mso-width-relative:page;mso-height-relative:page;v-text-anchor:middle" arcsize="10923f" o:gfxdata="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" fillcolor="#f2f2f2 [3052]" strokeweight=".25pt">
+              <v:roundrect w14:anchorId="05140691" id="_x0000_s1027" style="position:absolute;margin-left:-.75pt;margin-top:26.1pt;width:443.25pt;height:14.25pt;z-index:251657216;visibility:visible;mso-wrap-style:square;mso-width-percent:0;mso-height-percent:0;mso-wrap-distance-left:9pt;mso-wrap-distance-top:0;mso-wrap-distance-right:9pt;mso-wrap-distance-bottom:0;mso-position-horizontal:absolute;mso-position-horizontal-relative:text;mso-position-vertical:absolute;mso-position-vertical-relative:text;mso-width-percent:0;mso-height-percent:0;mso-width-relative:page;mso-height-relative:page;v-text-anchor:middle" arcsize="10923f" o:gfxdata="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" fillcolor="#f2f2f2 [3052]" strokeweight=".25pt">
                 <v:stroke endcap="square"/>
                 <v:textbox inset="2mm,0,2mm,0">
                   <w:txbxContent>
@@ -11834,17 +11868,7 @@
                           <w:sz w:val="16"/>
                           <w:szCs w:val="16"/>
                         </w:rPr>
-                        <w:t>sbi_</w:t>
-                      </w:r>
-                      <w:r>
-                        <w:rPr>
-                          <w:rFonts w:ascii="Courier New" w:eastAsia="+mn-ea" w:hAnsi="Courier New" w:cs="Courier New"/>
-                          <w:bCs/>
-                          <w:kern w:val="24"/>
-                          <w:sz w:val="16"/>
-                          <w:szCs w:val="16"/>
-                        </w:rPr>
-                        <w:t>write(</w:t>
+                        <w:t>sbi_write(</w:t>
                       </w:r>
                       <w:r>
                         <w:rPr>
@@ -12247,7 +12271,21 @@
         <w:rPr>
           <w:lang w:val="en-GB"/>
         </w:rPr>
-        <w:t xml:space="preserve">) CDM the target for this method is instance number 1 of SBI_VVC. I.e. the command </w:t>
+        <w:t xml:space="preserve">) </w:t>
+      </w:r>
+      <w:proofErr w:type="spellStart"/>
+      <w:r>
+        <w:rPr>
+          <w:lang w:val="en-GB"/>
+        </w:rPr>
+        <w:t>CDM</w:t>
+      </w:r>
+      <w:proofErr w:type="spellEnd"/>
+      <w:r>
+        <w:rPr>
+          <w:lang w:val="en-GB"/>
+        </w:rPr>
+        <w:t xml:space="preserve"> the target for this method is instance number 1 of SBI_VVC. I.e. the command </w:t>
       </w:r>
       <w:proofErr w:type="spellStart"/>
       <w:r>
@@ -14102,7 +14140,21 @@
         <w:rPr>
           <w:lang w:val="en-GB"/>
         </w:rPr>
-        <w:t>, to check if a command has been executed, and to wait for a given command to complete. The latter is handled by the CDM ‘</w:t>
+        <w:t xml:space="preserve">, to check if a command has been executed, and to wait for a given command to complete. The latter is handled by the </w:t>
+      </w:r>
+      <w:proofErr w:type="spellStart"/>
+      <w:r>
+        <w:rPr>
+          <w:lang w:val="en-GB"/>
+        </w:rPr>
+        <w:t>CDM</w:t>
+      </w:r>
+      <w:proofErr w:type="spellEnd"/>
+      <w:r>
+        <w:rPr>
+          <w:lang w:val="en-GB"/>
+        </w:rPr>
+        <w:t xml:space="preserve"> ‘</w:t>
       </w:r>
       <w:proofErr w:type="spellStart"/>
       <w:r>
@@ -14509,7 +14561,35 @@
         <w:rPr>
           <w:lang w:val="en-GB"/>
         </w:rPr>
-        <w:t xml:space="preserve"> shows the timing diagram for the VVCs execution activity and the interface towards the DUT. Please note the </w:t>
+        <w:t xml:space="preserve"> shows the timing diagram for the </w:t>
+      </w:r>
+      <w:proofErr w:type="spellStart"/>
+      <w:r>
+        <w:rPr>
+          <w:lang w:val="en-GB"/>
+        </w:rPr>
+        <w:t>VVCs</w:t>
+      </w:r>
+      <w:proofErr w:type="spellEnd"/>
+      <w:r>
+        <w:rPr>
+          <w:lang w:val="en-GB"/>
+        </w:rPr>
+        <w:t xml:space="preserve"> execution activity and the interface towards the </w:t>
+      </w:r>
+      <w:proofErr w:type="spellStart"/>
+      <w:r>
+        <w:rPr>
+          <w:lang w:val="en-GB"/>
+        </w:rPr>
+        <w:t>DUT</w:t>
+      </w:r>
+      <w:proofErr w:type="spellEnd"/>
+      <w:r>
+        <w:rPr>
+          <w:lang w:val="en-GB"/>
+        </w:rPr>
+        <w:t xml:space="preserve">. Please note the </w:t>
       </w:r>
       <w:r>
         <w:rPr>
@@ -14696,26 +14776,7 @@
                                 <w:szCs w:val="16"/>
                               </w:rPr>
                               <w:tab/>
-                            </w:r>
-                            <w:r>
-                              <w:rPr>
-                                <w:rFonts w:ascii="Courier New" w:eastAsia="+mn-ea" w:hAnsi="Courier New" w:cs="Courier New"/>
-                                <w:bCs/>
-                                <w:kern w:val="24"/>
-                                <w:sz w:val="20"/>
-                                <w:szCs w:val="16"/>
-                              </w:rPr>
-                              <w:t>sbi_</w:t>
-                            </w:r>
-                            <w:r>
-                              <w:rPr>
-                                <w:rFonts w:ascii="Courier New" w:eastAsia="+mn-ea" w:hAnsi="Courier New" w:cs="Courier New"/>
-                                <w:bCs/>
-                                <w:kern w:val="24"/>
-                                <w:sz w:val="20"/>
-                                <w:szCs w:val="16"/>
-                              </w:rPr>
-                              <w:t>write(</w:t>
+                              <w:t>sbi_write(</w:t>
                             </w:r>
                             <w:r>
                               <w:rPr>
@@ -15832,7 +15893,7 @@
           </mc:Choice>
           <mc:Fallback>
             <w:pict>
-              <v:roundrect w14:anchorId="38C6E267" id="_x0000_s1028" style="position:absolute;left:0;text-align:left;margin-left:-8.2pt;margin-top:-13.45pt;width:480.9pt;height:201.7pt;z-index:251661312;visibility:visible;mso-wrap-style:square;mso-width-percent:0;mso-height-percent:0;mso-wrap-distance-left:9pt;mso-wrap-distance-top:0;mso-wrap-distance-right:9pt;mso-wrap-distance-bottom:0;mso-position-horizontal:absolute;mso-position-horizontal-relative:text;mso-position-vertical:absolute;mso-position-vertical-relative:text;mso-width-percent:0;mso-height-percent:0;mso-width-relative:page;mso-height-relative:page;v-text-anchor:middle" arcsize="10923f" o:gfxdata="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" fillcolor="#f2f2f2 [3052]" strokeweight=".25pt">
+              <v:roundrect w14:anchorId="38C6E267" id="_x0000_s1028" style="position:absolute;left:0;text-align:left;margin-left:-8.2pt;margin-top:-13.45pt;width:480.9pt;height:201.7pt;z-index:251661312;visibility:visible;mso-wrap-style:square;mso-width-percent:0;mso-height-percent:0;mso-wrap-distance-left:9pt;mso-wrap-distance-top:0;mso-wrap-distance-right:9pt;mso-wrap-distance-bottom:0;mso-position-horizontal:absolute;mso-position-horizontal-relative:text;mso-position-vertical:absolute;mso-position-vertical-relative:text;mso-width-percent:0;mso-height-percent:0;mso-width-relative:page;mso-height-relative:page;v-text-anchor:middle" arcsize="10923f" o:gfxdata="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" fillcolor="#f2f2f2 [3052]" strokeweight=".25pt">
                 <v:stroke endcap="square"/>
                 <v:textbox inset="8mm,2mm,8mm,2mm">
                   <w:txbxContent>
@@ -15927,26 +15988,7 @@
                           <w:szCs w:val="16"/>
                         </w:rPr>
                         <w:tab/>
-                      </w:r>
-                      <w:r>
-                        <w:rPr>
-                          <w:rFonts w:ascii="Courier New" w:eastAsia="+mn-ea" w:hAnsi="Courier New" w:cs="Courier New"/>
-                          <w:bCs/>
-                          <w:kern w:val="24"/>
-                          <w:sz w:val="20"/>
-                          <w:szCs w:val="16"/>
-                        </w:rPr>
-                        <w:t>sbi_</w:t>
-                      </w:r>
-                      <w:r>
-                        <w:rPr>
-                          <w:rFonts w:ascii="Courier New" w:eastAsia="+mn-ea" w:hAnsi="Courier New" w:cs="Courier New"/>
-                          <w:bCs/>
-                          <w:kern w:val="24"/>
-                          <w:sz w:val="20"/>
-                          <w:szCs w:val="16"/>
-                        </w:rPr>
-                        <w:t>write(</w:t>
+                        <w:t>sbi_write(</w:t>
                       </w:r>
                       <w:r>
                         <w:rPr>
@@ -18603,7 +18645,21 @@
         <w:rPr>
           <w:lang w:val="en-GB"/>
         </w:rPr>
-        <w:t>the VVC Framework</w:t>
+        <w:t xml:space="preserve">the </w:t>
+      </w:r>
+      <w:proofErr w:type="spellStart"/>
+      <w:r>
+        <w:rPr>
+          <w:lang w:val="en-GB"/>
+        </w:rPr>
+        <w:t>VVC</w:t>
+      </w:r>
+      <w:proofErr w:type="spellEnd"/>
+      <w:r>
+        <w:rPr>
+          <w:lang w:val="en-GB"/>
+        </w:rPr>
+        <w:t xml:space="preserve"> Framework</w:t>
       </w:r>
       <w:r>
         <w:rPr>
@@ -19000,21 +19056,7 @@
         <w:rPr>
           <w:lang w:val="en-GB"/>
         </w:rPr>
-        <w:t xml:space="preserve">Then all you </w:t>
-      </w:r>
-      <w:proofErr w:type="gramStart"/>
-      <w:r>
-        <w:rPr>
-          <w:lang w:val="en-GB"/>
-        </w:rPr>
-        <w:t>have to</w:t>
-      </w:r>
-      <w:proofErr w:type="gramEnd"/>
-      <w:r>
-        <w:rPr>
-          <w:lang w:val="en-GB"/>
-        </w:rPr>
-        <w:t xml:space="preserve"> do is to </w:t>
+        <w:t xml:space="preserve">Then all you have to do is to </w:t>
       </w:r>
       <w:r>
         <w:rPr>
@@ -19598,13 +19640,27 @@
         <w:rPr>
           <w:lang w:val="en-GB"/>
         </w:rPr>
-        <w:t xml:space="preserve"> CDM and the </w:t>
+        <w:t xml:space="preserve"> </w:t>
       </w:r>
       <w:proofErr w:type="spellStart"/>
       <w:r>
         <w:rPr>
           <w:lang w:val="en-GB"/>
         </w:rPr>
+        <w:t>CDM</w:t>
+      </w:r>
+      <w:proofErr w:type="spellEnd"/>
+      <w:r>
+        <w:rPr>
+          <w:lang w:val="en-GB"/>
+        </w:rPr>
+        <w:t xml:space="preserve"> and the </w:t>
+      </w:r>
+      <w:proofErr w:type="spellStart"/>
+      <w:r>
+        <w:rPr>
+          <w:lang w:val="en-GB"/>
+        </w:rPr>
         <w:t>shared_vvc_cmd</w:t>
       </w:r>
       <w:proofErr w:type="spellEnd"/>
@@ -19612,7 +19668,21 @@
         <w:rPr>
           <w:lang w:val="en-GB"/>
         </w:rPr>
-        <w:t xml:space="preserve"> containing all UART_VVC specific record fields.</w:t>
+        <w:t xml:space="preserve"> containing all </w:t>
+      </w:r>
+      <w:proofErr w:type="spellStart"/>
+      <w:r>
+        <w:rPr>
+          <w:lang w:val="en-GB"/>
+        </w:rPr>
+        <w:t>UART_VVC</w:t>
+      </w:r>
+      <w:proofErr w:type="spellEnd"/>
+      <w:r>
+        <w:rPr>
+          <w:lang w:val="en-GB"/>
+        </w:rPr>
+        <w:t xml:space="preserve"> specific record fields.</w:t>
       </w:r>
       <w:r>
         <w:rPr>
@@ -19994,8 +20064,16 @@
         <w:rPr>
           <w:lang w:val="en-GB"/>
         </w:rPr>
-        <w:t>, but compiled into a dedicated VVC</w:t>
-      </w:r>
+        <w:t xml:space="preserve">, but compiled into a dedicated </w:t>
+      </w:r>
+      <w:proofErr w:type="spellStart"/>
+      <w:r>
+        <w:rPr>
+          <w:lang w:val="en-GB"/>
+        </w:rPr>
+        <w:t>VVC</w:t>
+      </w:r>
+      <w:proofErr w:type="spellEnd"/>
       <w:r>
         <w:rPr>
           <w:lang w:val="en-GB"/>
@@ -20103,7 +20181,15 @@
       </w:r>
       <w:bookmarkEnd w:id="70"/>
       <w:r>
-        <w:t xml:space="preserve">: VVC Package </w:t>
+        <w:t xml:space="preserve">: </w:t>
+      </w:r>
+      <w:proofErr w:type="spellStart"/>
+      <w:r>
+        <w:t>VVC</w:t>
+      </w:r>
+      <w:proofErr w:type="spellEnd"/>
+      <w:r>
+        <w:t xml:space="preserve"> Package </w:t>
       </w:r>
       <w:proofErr w:type="spellStart"/>
       <w:r>
@@ -20382,13 +20468,27 @@
         <w:rPr>
           <w:lang w:val="en-GB"/>
         </w:rPr>
-        <w:t xml:space="preserve">Note that most packages and components reference the UVVM </w:t>
+        <w:t xml:space="preserve">Note that most packages and components reference the </w:t>
       </w:r>
       <w:proofErr w:type="spellStart"/>
       <w:r>
         <w:rPr>
           <w:lang w:val="en-GB"/>
         </w:rPr>
+        <w:t>UVVM</w:t>
+      </w:r>
+      <w:proofErr w:type="spellEnd"/>
+      <w:r>
+        <w:rPr>
+          <w:lang w:val="en-GB"/>
+        </w:rPr>
+        <w:t xml:space="preserve"> </w:t>
+      </w:r>
+      <w:proofErr w:type="spellStart"/>
+      <w:r>
+        <w:rPr>
+          <w:lang w:val="en-GB"/>
+        </w:rPr>
         <w:t>Util</w:t>
       </w:r>
       <w:proofErr w:type="spellEnd"/>
@@ -20396,7 +20496,21 @@
         <w:rPr>
           <w:lang w:val="en-GB"/>
         </w:rPr>
-        <w:t xml:space="preserve"> Library and UVVM VVC Framework</w:t>
+        <w:t xml:space="preserve"> Library and </w:t>
+      </w:r>
+      <w:proofErr w:type="spellStart"/>
+      <w:r>
+        <w:rPr>
+          <w:lang w:val="en-GB"/>
+        </w:rPr>
+        <w:t>UVVM</w:t>
+      </w:r>
+      <w:proofErr w:type="spellEnd"/>
+      <w:r>
+        <w:rPr>
+          <w:lang w:val="en-GB"/>
+        </w:rPr>
+        <w:t xml:space="preserve"> VVC Framework</w:t>
       </w:r>
       <w:r>
         <w:rPr>
@@ -20529,7 +20643,21 @@
         <w:rPr>
           <w:lang w:val="en-GB"/>
         </w:rPr>
-        <w:t xml:space="preserve">shows all the packages needed for the VVC to compile, whereas </w:t>
+        <w:t xml:space="preserve">shows all the packages needed for the </w:t>
+      </w:r>
+      <w:proofErr w:type="spellStart"/>
+      <w:r>
+        <w:rPr>
+          <w:lang w:val="en-GB"/>
+        </w:rPr>
+        <w:t>VVC</w:t>
+      </w:r>
+      <w:proofErr w:type="spellEnd"/>
+      <w:r>
+        <w:rPr>
+          <w:lang w:val="en-GB"/>
+        </w:rPr>
+        <w:t xml:space="preserve"> to compile, whereas </w:t>
       </w:r>
       <w:r>
         <w:rPr>
@@ -20579,7 +20707,21 @@
         <w:rPr>
           <w:lang w:val="en-GB"/>
         </w:rPr>
-        <w:t>shows all packages compiled into the VVC library. ‘</w:t>
+        <w:t xml:space="preserve">shows all packages compiled into the </w:t>
+      </w:r>
+      <w:proofErr w:type="spellStart"/>
+      <w:r>
+        <w:rPr>
+          <w:lang w:val="en-GB"/>
+        </w:rPr>
+        <w:t>VVC</w:t>
+      </w:r>
+      <w:proofErr w:type="spellEnd"/>
+      <w:r>
+        <w:rPr>
+          <w:lang w:val="en-GB"/>
+        </w:rPr>
+        <w:t xml:space="preserve"> library. ‘</w:t>
       </w:r>
       <w:proofErr w:type="spellStart"/>
       <w:r>
@@ -20705,7 +20847,21 @@
         <w:rPr>
           <w:lang w:val="en-GB"/>
         </w:rPr>
-        <w:t xml:space="preserve"> shows that for a test harness with three VVCs A, B and C, the sequencer must include 3*2 packages.</w:t>
+        <w:t xml:space="preserve"> shows that for a test harness with three </w:t>
+      </w:r>
+      <w:proofErr w:type="spellStart"/>
+      <w:r>
+        <w:rPr>
+          <w:lang w:val="en-GB"/>
+        </w:rPr>
+        <w:t>VVCs</w:t>
+      </w:r>
+      <w:proofErr w:type="spellEnd"/>
+      <w:r>
+        <w:rPr>
+          <w:lang w:val="en-GB"/>
+        </w:rPr>
+        <w:t xml:space="preserve"> A, B and C, the sequencer must include 3*2 packages.</w:t>
       </w:r>
     </w:p>
     <w:p>
@@ -21275,8 +21431,16 @@
         <w:rPr>
           <w:lang w:val="en-GB"/>
         </w:rPr>
-        <w:t>(&lt;target&gt;, ALL_MESSAGES</w:t>
-      </w:r>
+        <w:t xml:space="preserve">(&lt;target&gt;, </w:t>
+      </w:r>
+      <w:proofErr w:type="spellStart"/>
+      <w:r>
+        <w:rPr>
+          <w:lang w:val="en-GB"/>
+        </w:rPr>
+        <w:t>ALL_MESSAGES</w:t>
+      </w:r>
+      <w:proofErr w:type="spellEnd"/>
       <w:r>
         <w:rPr>
           <w:lang w:val="en-GB"/>
@@ -22271,9 +22435,7 @@
         </w:rPr>
         <w:t xml:space="preserve"> LICENSE AGREEMENT</w:t>
       </w:r>
-      <w:bookmarkStart w:id="93" w:name="_GoBack"/>
       <w:bookmarkEnd w:id="92"/>
-      <w:bookmarkEnd w:id="93"/>
     </w:p>
     <w:p>
       <w:pPr>
@@ -22546,14 +22708,14 @@
           <w:lang w:val="en-GB"/>
         </w:rPr>
       </w:pPr>
-      <w:bookmarkStart w:id="94" w:name="_Toc508360759"/>
+      <w:bookmarkStart w:id="93" w:name="_Toc508360759"/>
       <w:r>
         <w:rPr>
           <w:lang w:val="en-GB"/>
         </w:rPr>
         <w:t>License opportunities</w:t>
       </w:r>
-      <w:bookmarkEnd w:id="94"/>
+      <w:bookmarkEnd w:id="93"/>
     </w:p>
     <w:p>
       <w:pPr>
@@ -22566,7 +22728,21 @@
         <w:rPr>
           <w:lang w:val="en-GB"/>
         </w:rPr>
-        <w:t>As UVVM is using the rather relaxed MIT license there are multiple options available for the VHDL community or vendors.</w:t>
+        <w:t xml:space="preserve">As UVVM is using the rather relaxed </w:t>
+      </w:r>
+      <w:r>
+        <w:rPr>
+          <w:lang w:val="en-GB"/>
+        </w:rPr>
+        <w:t>Apache</w:t>
+      </w:r>
+      <w:bookmarkStart w:id="94" w:name="_GoBack"/>
+      <w:bookmarkEnd w:id="94"/>
+      <w:r>
+        <w:rPr>
+          <w:lang w:val="en-GB"/>
+        </w:rPr>
+        <w:t xml:space="preserve"> license there are multiple options available for the VHDL community or vendors.</w:t>
       </w:r>
     </w:p>
     <w:p>
@@ -22954,21 +23130,11 @@
                                                                                           </w:sdtPr>
                                                                                           <w:sdtEndPr/>
                                                                                           <w:sdtContent>
-                                                                                            <w:r>
-                                                                                              <w:fldChar w:fldCharType="begin"/>
-                                                                                            </w:r>
-                                                                                            <w:r>
-                                                                                              <w:instrText xml:space="preserve"> DOCPROPERTY  Bitvis_CompanyWeb  \* MERGEFORMAT </w:instrText>
-                                                                                            </w:r>
-                                                                                            <w:r>
-                                                                                              <w:fldChar w:fldCharType="separate"/>
-                                                                                            </w:r>
-                                                                                            <w:r>
-                                                                                              <w:t>www.bitvis.no</w:t>
-                                                                                            </w:r>
-                                                                                            <w:r>
-                                                                                              <w:fldChar w:fldCharType="end"/>
-                                                                                            </w:r>
+                                                                                            <w:fldSimple w:instr=" DOCPROPERTY  Bitvis_CompanyWeb  \* MERGEFORMAT ">
+                                                                                              <w:r>
+                                                                                                <w:t>www.bitvis.no</w:t>
+                                                                                              </w:r>
+                                                                                            </w:fldSimple>
                                                                                             <w:r>
                                                                                               <w:tab/>
                                                                                             </w:r>
@@ -23245,24 +23411,11 @@
                             <w:pPr>
                               <w:pStyle w:val="BVPageHeader"/>
                             </w:pPr>
-                            <w:r>
-                              <w:fldChar w:fldCharType="begin"/>
-                            </w:r>
-                            <w:r>
-                              <w:instrText xml:space="preserve"> DOCPROPERTY  </w:instrText>
-                            </w:r>
-                            <w:r>
-                              <w:instrText xml:space="preserve">Bitvis_DocTitle  \* MERGEFORMAT </w:instrText>
-                            </w:r>
-                            <w:r>
-                              <w:fldChar w:fldCharType="separate"/>
-                            </w:r>
-                            <w:r>
-                              <w:t>UVVM VVC Framework</w:t>
-                            </w:r>
-                            <w:r>
-                              <w:fldChar w:fldCharType="end"/>
-                            </w:r>
+                            <w:fldSimple w:instr=" DOCPROPERTY  Bitvis_DocTitle  \* MERGEFORMAT ">
+                              <w:r>
+                                <w:t>UVVM VVC Framework</w:t>
+                              </w:r>
+                            </w:fldSimple>
                             <w:r>
                               <w:t xml:space="preserve"> </w:t>
                             </w:r>
@@ -23386,21 +23539,11 @@
                                 </wp:anchor>
                               </w:drawing>
                             </w:r>
-                            <w:r>
-                              <w:fldChar w:fldCharType="begin"/>
-                            </w:r>
-                            <w:r>
-                              <w:instrText xml:space="preserve"> DOCPROPERTY  Bitvis_DocSubTitle  \* MERGEFORMAT </w:instrText>
-                            </w:r>
-                            <w:r>
-                              <w:fldChar w:fldCharType="separate"/>
-                            </w:r>
-                            <w:r>
-                              <w:t>Manual</w:t>
-                            </w:r>
-                            <w:r>
-                              <w:fldChar w:fldCharType="end"/>
-                            </w:r>
+                            <w:fldSimple w:instr=" DOCPROPERTY  Bitvis_DocSubTitle  \* MERGEFORMAT ">
+                              <w:r>
+                                <w:t>Manual</w:t>
+                              </w:r>
+                            </w:fldSimple>
                           </w:p>
                         </w:sdtContent>
                       </w:sdt>
@@ -27150,7 +27293,7 @@
       </w:pPr>
     </w:pPrDefault>
   </w:docDefaults>
-  <w:latentStyles w:defLockedState="0" w:defUIPriority="99" w:defSemiHidden="0" w:defUnhideWhenUsed="0" w:defQFormat="0" w:count="375">
+  <w:latentStyles w:defLockedState="0" w:defUIPriority="99" w:defSemiHidden="0" w:defUnhideWhenUsed="0" w:defQFormat="0" w:count="376">
     <w:lsdException w:name="Normal" w:qFormat="1"/>
     <w:lsdException w:name="heading 1" w:qFormat="1"/>
     <w:lsdException w:name="heading 2" w:semiHidden="1" w:unhideWhenUsed="1" w:qFormat="1"/>
@@ -27254,7 +27397,6 @@
     <w:lsdException w:name="HTML Sample" w:semiHidden="1" w:unhideWhenUsed="1"/>
     <w:lsdException w:name="HTML Typewriter" w:semiHidden="1" w:unhideWhenUsed="1"/>
     <w:lsdException w:name="HTML Variable" w:semiHidden="1" w:unhideWhenUsed="1"/>
-    <w:lsdException w:name="Normal Table" w:semiHidden="1" w:unhideWhenUsed="1"/>
     <w:lsdException w:name="annotation subject" w:semiHidden="1" w:unhideWhenUsed="1"/>
     <w:lsdException w:name="No List" w:semiHidden="1" w:unhideWhenUsed="1"/>
     <w:lsdException w:name="Outline List 1" w:semiHidden="1" w:unhideWhenUsed="1"/>
@@ -27301,10 +27443,8 @@
     <w:lsdException w:name="Table Subtle 2" w:semiHidden="1" w:unhideWhenUsed="1"/>
     <w:lsdException w:name="Table Web 1" w:semiHidden="1" w:unhideWhenUsed="1"/>
     <w:lsdException w:name="Table Web 2" w:semiHidden="1" w:unhideWhenUsed="1"/>
-    <w:lsdException w:name="Table Web 3" w:semiHidden="1" w:unhideWhenUsed="1"/>
     <w:lsdException w:name="Balloon Text" w:semiHidden="1" w:unhideWhenUsed="1"/>
     <w:lsdException w:name="Table Grid" w:uiPriority="39"/>
-    <w:lsdException w:name="Table Theme" w:semiHidden="1" w:unhideWhenUsed="1"/>
     <w:lsdException w:name="Placeholder Text" w:semiHidden="1"/>
     <w:lsdException w:name="No Spacing" w:qFormat="1"/>
     <w:lsdException w:name="Light Shading" w:uiPriority="60"/>
@@ -27517,6 +27657,7 @@
     <w:lsdException w:name="Smart Hyperlink" w:semiHidden="1" w:unhideWhenUsed="1"/>
     <w:lsdException w:name="Hashtag" w:semiHidden="1" w:unhideWhenUsed="1"/>
     <w:lsdException w:name="Unresolved Mention" w:semiHidden="1" w:unhideWhenUsed="1"/>
+    <w:lsdException w:name="Smart Link" w:semiHidden="1" w:unhideWhenUsed="1"/>
   </w:latentStyles>
   <w:style w:type="paragraph" w:default="1" w:styleId="Normal">
     <w:name w:val="Normal"/>
@@ -29590,10 +29731,10 @@
 <w:fonts xmlns:mc="http://schemas.openxmlformats.org/markup-compatibility/2006" xmlns:r="http://schemas.openxmlformats.org/officeDocument/2006/relationships" xmlns:w="http://schemas.openxmlformats.org/wordprocessingml/2006/main" xmlns:w14="http://schemas.microsoft.com/office/word/2010/wordml" xmlns:w15="http://schemas.microsoft.com/office/word/2012/wordml" xmlns:w16cid="http://schemas.microsoft.com/office/word/2016/wordml/cid" xmlns:w16se="http://schemas.microsoft.com/office/word/2015/wordml/symex" mc:Ignorable="w14 w15 w16se w16cid">
   <w:font w:name="Symbol">
     <w:panose1 w:val="05050102010706020507"/>
-    <w:charset w:val="02"/>
-    <w:family w:val="roman"/>
+    <w:charset w:val="4D"/>
+    <w:family w:val="decorative"/>
     <w:pitch w:val="variable"/>
-    <w:sig w:usb0="00000000" w:usb1="10000000" w:usb2="00000000" w:usb3="00000000" w:csb0="80000000" w:csb1="00000000"/>
+    <w:sig w:usb0="00000003" w:usb1="00000000" w:usb2="00000000" w:usb3="00000000" w:csb0="80000001" w:csb1="00000000"/>
   </w:font>
   <w:font w:name="Times New Roman">
     <w:panose1 w:val="02020603050405020304"/>
@@ -29618,17 +29759,17 @@
   </w:font>
   <w:font w:name="Wingdings">
     <w:panose1 w:val="05000000000000000000"/>
-    <w:charset w:val="02"/>
-    <w:family w:val="auto"/>
+    <w:charset w:val="4D"/>
+    <w:family w:val="decorative"/>
     <w:pitch w:val="variable"/>
-    <w:sig w:usb0="00000000" w:usb1="10000000" w:usb2="00000000" w:usb3="00000000" w:csb0="80000000" w:csb1="00000000"/>
+    <w:sig w:usb0="00000003" w:usb1="00000000" w:usb2="00000000" w:usb3="00000000" w:csb0="80000001" w:csb1="00000000"/>
   </w:font>
   <w:font w:name="Verdana">
     <w:panose1 w:val="020B0604030504040204"/>
     <w:charset w:val="00"/>
     <w:family w:val="swiss"/>
     <w:pitch w:val="variable"/>
-    <w:sig w:usb0="A00006FF" w:usb1="4000205B" w:usb2="00000010" w:usb3="00000000" w:csb0="0000019F" w:csb1="00000000"/>
+    <w:sig w:usb0="A10006FF" w:usb1="4000205B" w:usb2="00000010" w:usb3="00000000" w:csb0="0000019F" w:csb1="00000000"/>
   </w:font>
   <w:font w:name="Calibri Light">
     <w:panose1 w:val="020F0302020204030204"/>
@@ -29652,7 +29793,7 @@
     <w:sig w:usb0="E0002EFF" w:usb1="C000785B" w:usb2="00000009" w:usb3="00000000" w:csb0="000001FF" w:csb1="00000000"/>
   </w:font>
   <w:font w:name="+mn-ea">
-    <w:panose1 w:val="00000000000000000000"/>
+    <w:panose1 w:val="020B0604020202020204"/>
     <w:charset w:val="00"/>
     <w:family w:val="roman"/>
     <w:notTrueType/>
@@ -29882,6 +30023,7 @@
     <w:rsid w:val="0059770A"/>
     <w:rsid w:val="005C38A3"/>
     <w:rsid w:val="005C679C"/>
+    <w:rsid w:val="005D7B06"/>
     <w:rsid w:val="005E13C6"/>
     <w:rsid w:val="006049ED"/>
     <w:rsid w:val="00611361"/>
@@ -30058,7 +30200,7 @@
       </w:pPr>
     </w:pPrDefault>
   </w:docDefaults>
-  <w:latentStyles w:defLockedState="0" w:defUIPriority="99" w:defSemiHidden="0" w:defUnhideWhenUsed="0" w:defQFormat="0" w:count="375">
+  <w:latentStyles w:defLockedState="0" w:defUIPriority="99" w:defSemiHidden="0" w:defUnhideWhenUsed="0" w:defQFormat="0" w:count="376">
     <w:lsdException w:name="Normal" w:uiPriority="0" w:qFormat="1"/>
     <w:lsdException w:name="heading 1" w:uiPriority="9" w:qFormat="1"/>
     <w:lsdException w:name="heading 2" w:semiHidden="1" w:uiPriority="9" w:unhideWhenUsed="1" w:qFormat="1"/>
@@ -30164,7 +30306,6 @@
     <w:lsdException w:name="HTML Sample" w:semiHidden="1" w:unhideWhenUsed="1"/>
     <w:lsdException w:name="HTML Typewriter" w:semiHidden="1" w:unhideWhenUsed="1"/>
     <w:lsdException w:name="HTML Variable" w:semiHidden="1" w:unhideWhenUsed="1"/>
-    <w:lsdException w:name="Normal Table" w:semiHidden="1" w:unhideWhenUsed="1"/>
     <w:lsdException w:name="annotation subject" w:semiHidden="1" w:unhideWhenUsed="1"/>
     <w:lsdException w:name="No List" w:semiHidden="1" w:unhideWhenUsed="1"/>
     <w:lsdException w:name="Outline List 1" w:semiHidden="1" w:unhideWhenUsed="1"/>
@@ -30211,10 +30352,8 @@
     <w:lsdException w:name="Table Subtle 2" w:semiHidden="1" w:unhideWhenUsed="1"/>
     <w:lsdException w:name="Table Web 1" w:semiHidden="1" w:unhideWhenUsed="1"/>
     <w:lsdException w:name="Table Web 2" w:semiHidden="1" w:unhideWhenUsed="1"/>
-    <w:lsdException w:name="Table Web 3" w:semiHidden="1" w:unhideWhenUsed="1"/>
     <w:lsdException w:name="Balloon Text" w:semiHidden="1" w:unhideWhenUsed="1"/>
     <w:lsdException w:name="Table Grid" w:uiPriority="39"/>
-    <w:lsdException w:name="Table Theme" w:semiHidden="1" w:unhideWhenUsed="1"/>
     <w:lsdException w:name="Placeholder Text" w:semiHidden="1"/>
     <w:lsdException w:name="No Spacing" w:uiPriority="1" w:qFormat="1"/>
     <w:lsdException w:name="Light Shading" w:uiPriority="60"/>
@@ -30434,6 +30573,7 @@
     <w:lsdException w:name="Smart Hyperlink" w:semiHidden="1" w:unhideWhenUsed="1"/>
     <w:lsdException w:name="Hashtag" w:semiHidden="1" w:unhideWhenUsed="1"/>
     <w:lsdException w:name="Unresolved Mention" w:semiHidden="1" w:unhideWhenUsed="1"/>
+    <w:lsdException w:name="Smart Link" w:semiHidden="1" w:unhideWhenUsed="1"/>
   </w:latentStyles>
   <w:style w:type="paragraph" w:default="1" w:styleId="Normal">
     <w:name w:val="Normal"/>
@@ -31519,21 +31659,6 @@
 </file>
 
 <file path=customXml/item1.xml><?xml version="1.0" encoding="utf-8"?>
-<?mso-contentType ?>
-<FormTemplates xmlns="http://schemas.microsoft.com/sharepoint/v3/contenttype/forms">
-  <Display>DocumentLibraryForm</Display>
-  <Edit>DocumentLibraryForm</Edit>
-  <New>DocumentLibraryForm</New>
-</FormTemplates>
-</file>
-
-<file path=customXml/item2.xml><?xml version="1.0" encoding="utf-8"?>
-<p:properties xmlns:p="http://schemas.microsoft.com/office/2006/metadata/properties" xmlns:xsi="http://www.w3.org/2001/XMLSchema-instance" xmlns:pc="http://schemas.microsoft.com/office/infopath/2007/PartnerControls">
-  <documentManagement/>
-</p:properties>
-</file>
-
-<file path=customXml/item3.xml><?xml version="1.0" encoding="utf-8"?>
 <ct:contentTypeSchema xmlns:ct="http://schemas.microsoft.com/office/2006/metadata/contentType" xmlns:ma="http://schemas.microsoft.com/office/2006/metadata/properties/metaAttributes" ct:_="" ma:_="" ma:contentTypeName="Document" ma:contentTypeID="0x010100B0EA8ED6F71A7B4E9AFD8A4D5D8D6822" ma:contentTypeVersion="2" ma:contentTypeDescription="Create a new document." ma:contentTypeScope="" ma:versionID="507006ee1e3f3b40a4f1de462a94bf45">
   <xsd:schema xmlns:xsd="http://www.w3.org/2001/XMLSchema" xmlns:xs="http://www.w3.org/2001/XMLSchema" xmlns:p="http://schemas.microsoft.com/office/2006/metadata/properties" xmlns:ns3="5f0b5cd7-9dc7-4dac-8a89-1df4252935a2" targetNamespace="http://schemas.microsoft.com/office/2006/metadata/properties" ma:root="true" ma:fieldsID="c06dffb40adcfcbb8309112137c41451" ns3:_="">
     <xsd:import namespace="5f0b5cd7-9dc7-4dac-8a89-1df4252935a2"/>
@@ -31679,28 +31804,26 @@
 </ct:contentTypeSchema>
 </file>
 
+<file path=customXml/item2.xml><?xml version="1.0" encoding="utf-8"?>
+<p:properties xmlns:p="http://schemas.microsoft.com/office/2006/metadata/properties" xmlns:xsi="http://www.w3.org/2001/XMLSchema-instance" xmlns:pc="http://schemas.microsoft.com/office/infopath/2007/PartnerControls">
+  <documentManagement/>
+</p:properties>
+</file>
+
+<file path=customXml/item3.xml><?xml version="1.0" encoding="utf-8"?>
+<?mso-contentType ?>
+<FormTemplates xmlns="http://schemas.microsoft.com/sharepoint/v3/contenttype/forms">
+  <Display>DocumentLibraryForm</Display>
+  <Edit>DocumentLibraryForm</Edit>
+  <New>DocumentLibraryForm</New>
+</FormTemplates>
+</file>
+
 <file path=customXml/item4.xml><?xml version="1.0" encoding="utf-8"?>
 <b:Sources xmlns:b="http://schemas.openxmlformats.org/officeDocument/2006/bibliography" xmlns="http://schemas.openxmlformats.org/officeDocument/2006/bibliography" SelectedStyle="\APASixthEditionOfficeOnline.xsl" StyleName="APA" Version="6"/>
 </file>
 
 <file path=customXml/itemProps1.xml><?xml version="1.0" encoding="utf-8"?>
-<ds:datastoreItem xmlns:ds="http://schemas.openxmlformats.org/officeDocument/2006/customXml" ds:itemID="{4E0B00AE-FBF3-4B3D-9249-D9F7D9AC367A}">
-  <ds:schemaRefs>
-    <ds:schemaRef ds:uri="http://schemas.microsoft.com/sharepoint/v3/contenttype/forms"/>
-  </ds:schemaRefs>
-</ds:datastoreItem>
-</file>
-
-<file path=customXml/itemProps2.xml><?xml version="1.0" encoding="utf-8"?>
-<ds:datastoreItem xmlns:ds="http://schemas.openxmlformats.org/officeDocument/2006/customXml" ds:itemID="{BEBB85D9-21A7-4045-8307-F48929BD1426}">
-  <ds:schemaRefs>
-    <ds:schemaRef ds:uri="http://schemas.microsoft.com/office/2006/metadata/properties"/>
-    <ds:schemaRef ds:uri="http://schemas.microsoft.com/office/infopath/2007/PartnerControls"/>
-  </ds:schemaRefs>
-</ds:datastoreItem>
-</file>
-
-<file path=customXml/itemProps3.xml><?xml version="1.0" encoding="utf-8"?>
 <ds:datastoreItem xmlns:ds="http://schemas.openxmlformats.org/officeDocument/2006/customXml" ds:itemID="{54EFD311-CE44-4245-AEBF-7E6861C27C39}">
   <ds:schemaRefs>
     <ds:schemaRef ds:uri="http://schemas.microsoft.com/office/2006/metadata/contentType"/>
@@ -31718,8 +31841,25 @@
 </ds:datastoreItem>
 </file>
 
+<file path=customXml/itemProps2.xml><?xml version="1.0" encoding="utf-8"?>
+<ds:datastoreItem xmlns:ds="http://schemas.openxmlformats.org/officeDocument/2006/customXml" ds:itemID="{BEBB85D9-21A7-4045-8307-F48929BD1426}">
+  <ds:schemaRefs>
+    <ds:schemaRef ds:uri="http://schemas.microsoft.com/office/2006/metadata/properties"/>
+    <ds:schemaRef ds:uri="http://schemas.microsoft.com/office/infopath/2007/PartnerControls"/>
+  </ds:schemaRefs>
+</ds:datastoreItem>
+</file>
+
+<file path=customXml/itemProps3.xml><?xml version="1.0" encoding="utf-8"?>
+<ds:datastoreItem xmlns:ds="http://schemas.openxmlformats.org/officeDocument/2006/customXml" ds:itemID="{4E0B00AE-FBF3-4B3D-9249-D9F7D9AC367A}">
+  <ds:schemaRefs>
+    <ds:schemaRef ds:uri="http://schemas.microsoft.com/sharepoint/v3/contenttype/forms"/>
+  </ds:schemaRefs>
+</ds:datastoreItem>
+</file>
+
 <file path=customXml/itemProps4.xml><?xml version="1.0" encoding="utf-8"?>
-<ds:datastoreItem xmlns:ds="http://schemas.openxmlformats.org/officeDocument/2006/customXml" ds:itemID="{584D207B-60D1-4454-8249-40419329A931}">
+<ds:datastoreItem xmlns:ds="http://schemas.openxmlformats.org/officeDocument/2006/customXml" ds:itemID="{46F70187-7FCC-254C-ACA0-28F03597B9DD}">
   <ds:schemaRefs>
     <ds:schemaRef ds:uri="http://schemas.openxmlformats.org/officeDocument/2006/bibliography"/>
   </ds:schemaRefs>

</xml_diff>